<commit_message>
Removed comments from main, added another test and completed documentation.
</commit_message>
<xml_diff>
--- a/Documentation-Part1.docx
+++ b/Documentation-Part1.docx
@@ -396,8 +396,6 @@
           <w:r>
             <w:t>Contents</w:t>
           </w:r>
-          <w:bookmarkStart w:id="0" w:name="_GoBack"/>
-          <w:bookmarkEnd w:id="0"/>
         </w:p>
         <w:p>
           <w:pPr>
@@ -420,7 +418,7 @@
           <w:r>
             <w:fldChar w:fldCharType="separate"/>
           </w:r>
-          <w:hyperlink w:anchor="_Toc29060533" w:history="1">
+          <w:hyperlink w:anchor="_Toc29132089" w:history="1">
             <w:r>
               <w:rPr>
                 <w:rStyle w:val="Hyperlink"/>
@@ -447,7 +445,7 @@
                 <w:noProof/>
                 <w:webHidden/>
               </w:rPr>
-              <w:instrText xml:space="preserve"> PAGEREF _Toc29060533 \h </w:instrText>
+              <w:instrText xml:space="preserve"> PAGEREF _Toc29132089 \h </w:instrText>
             </w:r>
             <w:r>
               <w:rPr>
@@ -490,7 +488,7 @@
               <w:lang w:eastAsia="en-GB"/>
             </w:rPr>
           </w:pPr>
-          <w:hyperlink w:anchor="_Toc29060534" w:history="1">
+          <w:hyperlink w:anchor="_Toc29132090" w:history="1">
             <w:r>
               <w:rPr>
                 <w:rStyle w:val="Hyperlink"/>
@@ -517,7 +515,7 @@
                 <w:noProof/>
                 <w:webHidden/>
               </w:rPr>
-              <w:instrText xml:space="preserve"> PAGEREF _Toc29060534 \h </w:instrText>
+              <w:instrText xml:space="preserve"> PAGEREF _Toc29132090 \h </w:instrText>
             </w:r>
             <w:r>
               <w:rPr>
@@ -560,7 +558,7 @@
               <w:lang w:eastAsia="en-GB"/>
             </w:rPr>
           </w:pPr>
-          <w:hyperlink w:anchor="_Toc29060535" w:history="1">
+          <w:hyperlink w:anchor="_Toc29132091" w:history="1">
             <w:r>
               <w:rPr>
                 <w:rStyle w:val="Hyperlink"/>
@@ -587,7 +585,7 @@
                 <w:noProof/>
                 <w:webHidden/>
               </w:rPr>
-              <w:instrText xml:space="preserve"> PAGEREF _Toc29060535 \h </w:instrText>
+              <w:instrText xml:space="preserve"> PAGEREF _Toc29132091 \h </w:instrText>
             </w:r>
             <w:r>
               <w:rPr>
@@ -652,12 +650,14 @@
           <w:docGrid w:linePitch="360"/>
         </w:sectPr>
       </w:pPr>
+      <w:bookmarkStart w:id="0" w:name="_GoBack"/>
+      <w:bookmarkEnd w:id="0"/>
     </w:p>
     <w:p>
       <w:pPr>
         <w:pStyle w:val="Heading1"/>
       </w:pPr>
-      <w:bookmarkStart w:id="1" w:name="_Toc29060533"/>
+      <w:bookmarkStart w:id="1" w:name="_Toc29132089"/>
       <w:r>
         <w:lastRenderedPageBreak/>
         <w:t>Task 1</w:t>
@@ -699,7 +699,7 @@
       <w:pPr>
         <w:pStyle w:val="Heading1"/>
       </w:pPr>
-      <w:bookmarkStart w:id="2" w:name="_Toc29060534"/>
+      <w:bookmarkStart w:id="2" w:name="_Toc29132090"/>
       <w:r>
         <w:lastRenderedPageBreak/>
         <w:t>Task 2</w:t>
@@ -855,7 +855,7 @@
       <w:pPr>
         <w:pStyle w:val="Heading1"/>
       </w:pPr>
-      <w:bookmarkStart w:id="3" w:name="_Toc29060535"/>
+      <w:bookmarkStart w:id="3" w:name="_Toc29132091"/>
       <w:r>
         <w:lastRenderedPageBreak/>
         <w:t>Task 3</w:t>
@@ -1130,13 +1130,25 @@
         <w:t>To compliment Dependency Injection</w:t>
       </w:r>
       <w:r>
-        <w:t>, the factory pattern</w:t>
-      </w:r>
-      <w:r>
-        <w:t xml:space="preserve"> which served as the Dependency Lookup pattern</w:t>
-      </w:r>
-      <w:r>
-        <w:t xml:space="preserve"> was used</w:t>
+        <w:t xml:space="preserve">, </w:t>
+      </w:r>
+      <w:r>
+        <w:t xml:space="preserve">a </w:t>
+      </w:r>
+      <w:r>
+        <w:t>factory pattern</w:t>
+      </w:r>
+      <w:r>
+        <w:t xml:space="preserve"> </w:t>
+      </w:r>
+      <w:r>
+        <w:t xml:space="preserve">was used </w:t>
+      </w:r>
+      <w:r>
+        <w:t>which served as the Dependency Lookup</w:t>
+      </w:r>
+      <w:r>
+        <w:t xml:space="preserve"> pattern as well</w:t>
       </w:r>
       <w:r>
         <w:t xml:space="preserve">. A Factory pattern allows a user to </w:t>
@@ -1181,12 +1193,156 @@
       <w:pPr>
         <w:jc w:val="both"/>
       </w:pPr>
+      <w:r>
+        <w:t xml:space="preserve">From the source code given, the main method was situated in the </w:t>
+      </w:r>
+      <w:proofErr w:type="spellStart"/>
+      <w:r>
+        <w:t>CurrencyManager</w:t>
+      </w:r>
+      <w:proofErr w:type="spellEnd"/>
+      <w:r>
+        <w:t xml:space="preserve"> class. This had to change, since no lines of code could be testable as main methods can’t be referenced in test cases. Thus, a new class called </w:t>
+      </w:r>
+      <w:proofErr w:type="spellStart"/>
+      <w:r>
+        <w:t>CurrencyManagerMenu</w:t>
+      </w:r>
+      <w:proofErr w:type="spellEnd"/>
+      <w:r>
+        <w:t xml:space="preserve"> was created to accommodate this need.</w:t>
+      </w:r>
+      <w:r>
+        <w:t xml:space="preserve"> </w:t>
+      </w:r>
+      <w:proofErr w:type="spellStart"/>
+      <w:r>
+        <w:t>CurrencyManagerMenu</w:t>
+      </w:r>
+      <w:proofErr w:type="spellEnd"/>
+      <w:r>
+        <w:t xml:space="preserve"> features and </w:t>
+      </w:r>
+      <w:proofErr w:type="spellStart"/>
+      <w:proofErr w:type="gramStart"/>
+      <w:r>
+        <w:t>initMenu</w:t>
+      </w:r>
+      <w:proofErr w:type="spellEnd"/>
+      <w:r>
+        <w:t>(</w:t>
+      </w:r>
+      <w:proofErr w:type="gramEnd"/>
+      <w:r>
+        <w:t xml:space="preserve">) method which would call the menu program like previously in the main method of the </w:t>
+      </w:r>
+      <w:proofErr w:type="spellStart"/>
+      <w:r>
+        <w:t>CurrencyManager</w:t>
+      </w:r>
+      <w:proofErr w:type="spellEnd"/>
+      <w:r>
+        <w:t xml:space="preserve"> class. </w:t>
+      </w:r>
+      <w:proofErr w:type="spellStart"/>
+      <w:proofErr w:type="gramStart"/>
+      <w:r>
+        <w:t>initMenu</w:t>
+      </w:r>
+      <w:proofErr w:type="spellEnd"/>
+      <w:r>
+        <w:t>(</w:t>
+      </w:r>
+      <w:proofErr w:type="gramEnd"/>
+      <w:r>
+        <w:t xml:space="preserve">) is not the main method, hence the program needed to be executed somewhere else. To accomplish this, a class called ‘main’ was created and would be the entry point of program execution. </w:t>
+      </w:r>
+      <w:r>
+        <w:t xml:space="preserve">This class would take an </w:t>
+      </w:r>
+      <w:r>
+        <w:t>create and instance</w:t>
+      </w:r>
+      <w:r>
+        <w:t xml:space="preserve"> of </w:t>
+      </w:r>
+      <w:proofErr w:type="spellStart"/>
+      <w:r>
+        <w:t>CurrencyManager</w:t>
+      </w:r>
+      <w:proofErr w:type="spellEnd"/>
+      <w:r>
+        <w:t xml:space="preserve"> and </w:t>
+      </w:r>
+      <w:proofErr w:type="spellStart"/>
+      <w:r>
+        <w:t>CurrencyManagerMenu</w:t>
+      </w:r>
+      <w:proofErr w:type="spellEnd"/>
+      <w:r>
+        <w:t xml:space="preserve"> which would take the latter </w:t>
+      </w:r>
+      <w:proofErr w:type="spellStart"/>
+      <w:r>
+        <w:t>CurrencyManager</w:t>
+      </w:r>
+      <w:proofErr w:type="spellEnd"/>
+      <w:r>
+        <w:t xml:space="preserve"> object as a parameter.</w:t>
+      </w:r>
+      <w:r>
+        <w:t xml:space="preserve"> Then, </w:t>
+      </w:r>
+      <w:proofErr w:type="spellStart"/>
+      <w:proofErr w:type="gramStart"/>
+      <w:r>
+        <w:t>initMenu</w:t>
+      </w:r>
+      <w:proofErr w:type="spellEnd"/>
+      <w:r>
+        <w:t>(</w:t>
+      </w:r>
+      <w:proofErr w:type="gramEnd"/>
+      <w:r>
+        <w:t>) would be called to start the program and present the user with the main menu.</w:t>
+      </w:r>
     </w:p>
     <w:p>
       <w:pPr>
         <w:jc w:val="both"/>
       </w:pPr>
       <w:r>
+        <w:t xml:space="preserve">All the methods in the switch cases had to be broken down into separate </w:t>
+      </w:r>
+      <w:r>
+        <w:t xml:space="preserve">methods. </w:t>
+      </w:r>
+      <w:r>
+        <w:t xml:space="preserve"> </w:t>
+      </w:r>
+      <w:r>
+        <w:t>For each switch case, a method was created from it. Core implementation did not change but code was simply modified for switch case methods to return something for testing.</w:t>
+      </w:r>
+      <w:r>
+        <w:t xml:space="preserve"> Test class </w:t>
+      </w:r>
+      <w:proofErr w:type="spellStart"/>
+      <w:r>
+        <w:t>CurrencyManagerMenuTests</w:t>
+      </w:r>
+      <w:proofErr w:type="spellEnd"/>
+      <w:r>
+        <w:t xml:space="preserve"> was developed to test each case’s output</w:t>
+      </w:r>
+      <w:r>
+        <w:t xml:space="preserve">. </w:t>
+      </w:r>
+    </w:p>
+    <w:p>
+      <w:pPr>
+        <w:jc w:val="both"/>
+      </w:pPr>
+      <w:r>
         <w:t>Initially, I had thought that</w:t>
       </w:r>
       <w:r>
@@ -1254,26 +1410,61 @@
       </w:r>
       <w:proofErr w:type="spellStart"/>
       <w:r>
+        <w:lastRenderedPageBreak/>
         <w:t>CurrencyRepository</w:t>
       </w:r>
       <w:proofErr w:type="spellEnd"/>
       <w:r>
         <w:t xml:space="preserve"> class.</w:t>
       </w:r>
+      <w:r>
+        <w:t xml:space="preserve"> </w:t>
+      </w:r>
+      <w:r>
+        <w:t xml:space="preserve">More tests were added in </w:t>
+      </w:r>
+      <w:proofErr w:type="spellStart"/>
+      <w:r>
+        <w:t>CurrencyDatabaseTests</w:t>
+      </w:r>
+      <w:proofErr w:type="spellEnd"/>
+      <w:r>
+        <w:t xml:space="preserve"> to test for invalid files</w:t>
+      </w:r>
+      <w:r>
+        <w:t xml:space="preserve"> – these invalid files were added in the project’s main/resources folder</w:t>
+      </w:r>
+      <w:r>
+        <w:t>.</w:t>
+      </w:r>
     </w:p>
     <w:p>
       <w:pPr>
         <w:jc w:val="both"/>
       </w:pPr>
       <w:r>
+        <w:t>The following test classes are the ones which wer</w:t>
+      </w:r>
+      <w:r>
+        <w:t>e developed and executed</w:t>
+      </w:r>
+      <w:r>
+        <w:t>:</w:t>
+      </w:r>
+    </w:p>
+    <w:p>
+      <w:pPr>
+        <w:jc w:val="both"/>
+      </w:pPr>
+      <w:r>
         <w:rPr>
           <w:noProof/>
         </w:rPr>
         <w:drawing>
-          <wp:inline distT="0" distB="0" distL="0" distR="0" wp14:anchorId="3DD845AE" wp14:editId="7DCBCD2C">
-            <wp:extent cx="5943600" cy="1577340"/>
-            <wp:effectExtent l="0" t="0" r="0" b="3810"/>
-            <wp:docPr id="3" name="Picture 3"/>
+          <wp:inline distT="0" distB="0" distL="0" distR="0" wp14:anchorId="6793419D" wp14:editId="174907B1">
+            <wp:extent cx="3019425" cy="1190625"/>
+            <wp:effectExtent l="0" t="0" r="9525" b="9525"/>
+            <wp:docPr id="2" name="Picture 2"/>
             <wp:cNvGraphicFramePr>
               <a:graphicFrameLocks xmlns:a="http://schemas.openxmlformats.org/drawingml/2006/main" noChangeAspect="1"/>
             </wp:cNvGraphicFramePr>
@@ -1293,7 +1484,7 @@
                   <pic:spPr>
                     <a:xfrm>
                       <a:off x="0" y="0"/>
-                      <a:ext cx="5943600" cy="1577340"/>
+                      <a:ext cx="3019425" cy="1190625"/>
                     </a:xfrm>
                     <a:prstGeom prst="rect">
                       <a:avLst/>
@@ -1306,8 +1497,526 @@
         </w:drawing>
       </w:r>
     </w:p>
+    <w:p>
+      <w:pPr>
+        <w:jc w:val="both"/>
+      </w:pPr>
+      <w:r>
+        <w:t>Total coverage was 100% class coverage, 97% method coverage, and 8</w:t>
+      </w:r>
+      <w:r>
+        <w:t>9</w:t>
+      </w:r>
+      <w:r>
+        <w:t xml:space="preserve">% line coverage. Line coverage increased much more from </w:t>
+      </w:r>
+      <w:r>
+        <w:t xml:space="preserve">Task 2. Most of the uncovered lines were due to the </w:t>
+      </w:r>
+      <w:proofErr w:type="spellStart"/>
+      <w:r>
+        <w:t>initMenu</w:t>
+      </w:r>
+      <w:proofErr w:type="spellEnd"/>
+      <w:r>
+        <w:t xml:space="preserve">() method from the </w:t>
+      </w:r>
+      <w:proofErr w:type="spellStart"/>
+      <w:r>
+        <w:t>CurrencyManagerMenu</w:t>
+      </w:r>
+      <w:proofErr w:type="spellEnd"/>
+      <w:r>
+        <w:t xml:space="preserve"> class which can’t really be tested (but the methods inside of it – in the switch case – were all tested)</w:t>
+      </w:r>
+      <w:r>
+        <w:t xml:space="preserve">, as well as some miniscule lines of code in the </w:t>
+      </w:r>
+      <w:proofErr w:type="spellStart"/>
+      <w:r>
+        <w:t>CurrencyRepository</w:t>
+      </w:r>
+      <w:proofErr w:type="spellEnd"/>
+      <w:r>
+        <w:t xml:space="preserve"> class which were:</w:t>
+      </w:r>
+    </w:p>
+    <w:p>
+      <w:pPr>
+        <w:jc w:val="both"/>
+      </w:pPr>
+      <w:r>
+        <w:t>this</w:t>
+      </w:r>
+    </w:p>
+    <w:p>
+      <w:pPr>
+        <w:shd w:val="clear" w:color="auto" w:fill="2B2B2B"/>
+        <w:tabs>
+          <w:tab w:val="left" w:pos="916"/>
+          <w:tab w:val="left" w:pos="1832"/>
+          <w:tab w:val="left" w:pos="2748"/>
+          <w:tab w:val="left" w:pos="3664"/>
+          <w:tab w:val="left" w:pos="4580"/>
+          <w:tab w:val="left" w:pos="5496"/>
+          <w:tab w:val="left" w:pos="6412"/>
+          <w:tab w:val="left" w:pos="7328"/>
+          <w:tab w:val="left" w:pos="8244"/>
+          <w:tab w:val="left" w:pos="9160"/>
+          <w:tab w:val="left" w:pos="10076"/>
+          <w:tab w:val="left" w:pos="10992"/>
+          <w:tab w:val="left" w:pos="11908"/>
+          <w:tab w:val="left" w:pos="12824"/>
+          <w:tab w:val="left" w:pos="13740"/>
+          <w:tab w:val="left" w:pos="14656"/>
+        </w:tabs>
+        <w:spacing w:after="0" w:line="240" w:lineRule="auto"/>
+        <w:rPr>
+          <w:rFonts w:ascii="Consolas" w:eastAsia="Times New Roman" w:hAnsi="Consolas" w:cs="Courier New"/>
+          <w:color w:val="A9B7C6"/>
+          <w:sz w:val="20"/>
+          <w:szCs w:val="20"/>
+          <w:lang w:eastAsia="en-GB"/>
+        </w:rPr>
+      </w:pPr>
+      <w:r>
+        <w:rPr>
+          <w:rFonts w:ascii="Consolas" w:eastAsia="Times New Roman" w:hAnsi="Consolas" w:cs="Courier New"/>
+          <w:color w:val="CC7832"/>
+          <w:sz w:val="20"/>
+          <w:szCs w:val="20"/>
+          <w:lang w:eastAsia="en-GB"/>
+        </w:rPr>
+        <w:t xml:space="preserve">if </w:t>
+      </w:r>
+      <w:r>
+        <w:rPr>
+          <w:rFonts w:ascii="Consolas" w:eastAsia="Times New Roman" w:hAnsi="Consolas" w:cs="Courier New"/>
+          <w:color w:val="A9B7C6"/>
+          <w:sz w:val="20"/>
+          <w:szCs w:val="20"/>
+          <w:lang w:eastAsia="en-GB"/>
+        </w:rPr>
+        <w:t>(</w:t>
+      </w:r>
+      <w:proofErr w:type="spellStart"/>
+      <w:r>
+        <w:rPr>
+          <w:rFonts w:ascii="Consolas" w:eastAsia="Times New Roman" w:hAnsi="Consolas" w:cs="Courier New"/>
+          <w:color w:val="A9B7C6"/>
+          <w:sz w:val="20"/>
+          <w:szCs w:val="20"/>
+          <w:lang w:eastAsia="en-GB"/>
+        </w:rPr>
+        <w:t>System.</w:t>
+      </w:r>
+      <w:r>
+        <w:rPr>
+          <w:rFonts w:ascii="Consolas" w:eastAsia="Times New Roman" w:hAnsi="Consolas" w:cs="Courier New"/>
+          <w:i/>
+          <w:iCs/>
+          <w:color w:val="A9B7C6"/>
+          <w:sz w:val="20"/>
+          <w:szCs w:val="20"/>
+          <w:lang w:eastAsia="en-GB"/>
+        </w:rPr>
+        <w:t>currentTimeMillis</w:t>
+      </w:r>
+      <w:proofErr w:type="spellEnd"/>
+      <w:r>
+        <w:rPr>
+          <w:rFonts w:ascii="Consolas" w:eastAsia="Times New Roman" w:hAnsi="Consolas" w:cs="Courier New"/>
+          <w:color w:val="A9B7C6"/>
+          <w:sz w:val="20"/>
+          <w:szCs w:val="20"/>
+          <w:lang w:eastAsia="en-GB"/>
+        </w:rPr>
+        <w:t xml:space="preserve">() - </w:t>
+      </w:r>
+      <w:proofErr w:type="spellStart"/>
+      <w:proofErr w:type="gramStart"/>
+      <w:r>
+        <w:rPr>
+          <w:rFonts w:ascii="Consolas" w:eastAsia="Times New Roman" w:hAnsi="Consolas" w:cs="Courier New"/>
+          <w:color w:val="A9B7C6"/>
+          <w:sz w:val="20"/>
+          <w:szCs w:val="20"/>
+          <w:lang w:eastAsia="en-GB"/>
+        </w:rPr>
+        <w:t>result.</w:t>
+      </w:r>
+      <w:r>
+        <w:rPr>
+          <w:rFonts w:ascii="Consolas" w:eastAsia="Times New Roman" w:hAnsi="Consolas" w:cs="Courier New"/>
+          <w:color w:val="9876AA"/>
+          <w:sz w:val="20"/>
+          <w:szCs w:val="20"/>
+          <w:lang w:eastAsia="en-GB"/>
+        </w:rPr>
+        <w:t>timeLastChecked</w:t>
+      </w:r>
+      <w:proofErr w:type="spellEnd"/>
+      <w:proofErr w:type="gramEnd"/>
+      <w:r>
+        <w:rPr>
+          <w:rFonts w:ascii="Consolas" w:eastAsia="Times New Roman" w:hAnsi="Consolas" w:cs="Courier New"/>
+          <w:color w:val="9876AA"/>
+          <w:sz w:val="20"/>
+          <w:szCs w:val="20"/>
+          <w:lang w:eastAsia="en-GB"/>
+        </w:rPr>
+        <w:t xml:space="preserve"> </w:t>
+      </w:r>
+      <w:r>
+        <w:rPr>
+          <w:rFonts w:ascii="Consolas" w:eastAsia="Times New Roman" w:hAnsi="Consolas" w:cs="Courier New"/>
+          <w:color w:val="A9B7C6"/>
+          <w:sz w:val="20"/>
+          <w:szCs w:val="20"/>
+          <w:lang w:eastAsia="en-GB"/>
+        </w:rPr>
+        <w:t>&gt; FIVE_MINUTES_IN_MILLIS) {</w:t>
+      </w:r>
+      <w:r>
+        <w:rPr>
+          <w:rFonts w:ascii="Consolas" w:eastAsia="Times New Roman" w:hAnsi="Consolas" w:cs="Courier New"/>
+          <w:color w:val="A9B7C6"/>
+          <w:sz w:val="20"/>
+          <w:szCs w:val="20"/>
+          <w:lang w:eastAsia="en-GB"/>
+        </w:rPr>
+        <w:br/>
+        <w:t xml:space="preserve">    result = </w:t>
+      </w:r>
+      <w:r>
+        <w:rPr>
+          <w:rFonts w:ascii="Consolas" w:eastAsia="Times New Roman" w:hAnsi="Consolas" w:cs="Courier New"/>
+          <w:color w:val="CC7832"/>
+          <w:sz w:val="20"/>
+          <w:szCs w:val="20"/>
+          <w:lang w:eastAsia="en-GB"/>
+        </w:rPr>
+        <w:t>null;</w:t>
+      </w:r>
+      <w:r>
+        <w:rPr>
+          <w:rFonts w:ascii="Consolas" w:eastAsia="Times New Roman" w:hAnsi="Consolas" w:cs="Courier New"/>
+          <w:color w:val="CC7832"/>
+          <w:sz w:val="20"/>
+          <w:szCs w:val="20"/>
+          <w:lang w:eastAsia="en-GB"/>
+        </w:rPr>
+        <w:br/>
+      </w:r>
+      <w:r>
+        <w:rPr>
+          <w:rFonts w:ascii="Consolas" w:eastAsia="Times New Roman" w:hAnsi="Consolas" w:cs="Courier New"/>
+          <w:color w:val="A9B7C6"/>
+          <w:sz w:val="20"/>
+          <w:szCs w:val="20"/>
+          <w:lang w:eastAsia="en-GB"/>
+        </w:rPr>
+        <w:t>}</w:t>
+      </w:r>
+    </w:p>
+    <w:p>
+      <w:pPr>
+        <w:jc w:val="both"/>
+      </w:pPr>
+      <w:r>
+        <w:t>and this:</w:t>
+      </w:r>
+    </w:p>
+    <w:p>
+      <w:pPr>
+        <w:pStyle w:val="HTMLPreformatted"/>
+        <w:shd w:val="clear" w:color="auto" w:fill="2B2B2B"/>
+        <w:rPr>
+          <w:rFonts w:ascii="Consolas" w:hAnsi="Consolas"/>
+          <w:color w:val="A9B7C6"/>
+        </w:rPr>
+      </w:pPr>
+      <w:r>
+        <w:rPr>
+          <w:rFonts w:ascii="Consolas" w:hAnsi="Consolas"/>
+          <w:color w:val="A9B7C6"/>
+        </w:rPr>
+        <w:t xml:space="preserve">} </w:t>
+      </w:r>
+      <w:r>
+        <w:rPr>
+          <w:rFonts w:ascii="Consolas" w:hAnsi="Consolas"/>
+          <w:color w:val="CC7832"/>
+        </w:rPr>
+        <w:t xml:space="preserve">else </w:t>
+      </w:r>
+      <w:r>
+        <w:rPr>
+          <w:rFonts w:ascii="Consolas" w:hAnsi="Consolas"/>
+          <w:color w:val="A9B7C6"/>
+        </w:rPr>
+        <w:t>{</w:t>
+      </w:r>
+      <w:r>
+        <w:rPr>
+          <w:rFonts w:ascii="Consolas" w:hAnsi="Consolas"/>
+          <w:color w:val="A9B7C6"/>
+        </w:rPr>
+        <w:br/>
+        <w:t xml:space="preserve">    </w:t>
+      </w:r>
+      <w:proofErr w:type="spellStart"/>
+      <w:r>
+        <w:rPr>
+          <w:rFonts w:ascii="Consolas" w:hAnsi="Consolas"/>
+          <w:color w:val="A9B7C6"/>
+        </w:rPr>
+        <w:t>System.</w:t>
+      </w:r>
+      <w:r>
+        <w:rPr>
+          <w:rFonts w:ascii="Consolas" w:hAnsi="Consolas"/>
+          <w:i/>
+          <w:iCs/>
+          <w:color w:val="9876AA"/>
+        </w:rPr>
+        <w:t>err</w:t>
+      </w:r>
+      <w:r>
+        <w:rPr>
+          <w:rFonts w:ascii="Consolas" w:hAnsi="Consolas"/>
+          <w:color w:val="A9B7C6"/>
+        </w:rPr>
+        <w:t>.println</w:t>
+      </w:r>
+      <w:proofErr w:type="spellEnd"/>
+      <w:r>
+        <w:rPr>
+          <w:rFonts w:ascii="Consolas" w:hAnsi="Consolas"/>
+          <w:color w:val="A9B7C6"/>
+        </w:rPr>
+        <w:t>(</w:t>
+      </w:r>
+      <w:r>
+        <w:rPr>
+          <w:rFonts w:ascii="Consolas" w:hAnsi="Consolas"/>
+          <w:color w:val="6A8759"/>
+        </w:rPr>
+        <w:t xml:space="preserve">"Invalid currency code detected: " </w:t>
+      </w:r>
+      <w:r>
+        <w:rPr>
+          <w:rFonts w:ascii="Consolas" w:hAnsi="Consolas"/>
+          <w:color w:val="A9B7C6"/>
+        </w:rPr>
+        <w:t xml:space="preserve">+ </w:t>
+      </w:r>
+      <w:proofErr w:type="spellStart"/>
+      <w:proofErr w:type="gramStart"/>
+      <w:r>
+        <w:rPr>
+          <w:rFonts w:ascii="Consolas" w:hAnsi="Consolas"/>
+          <w:color w:val="A9B7C6"/>
+        </w:rPr>
+        <w:t>currency.</w:t>
+      </w:r>
+      <w:r>
+        <w:rPr>
+          <w:rFonts w:ascii="Consolas" w:hAnsi="Consolas"/>
+          <w:color w:val="9876AA"/>
+        </w:rPr>
+        <w:t>code</w:t>
+      </w:r>
+      <w:proofErr w:type="spellEnd"/>
+      <w:proofErr w:type="gramEnd"/>
+      <w:r>
+        <w:rPr>
+          <w:rFonts w:ascii="Consolas" w:hAnsi="Consolas"/>
+          <w:color w:val="A9B7C6"/>
+        </w:rPr>
+        <w:t>)</w:t>
+      </w:r>
+      <w:r>
+        <w:rPr>
+          <w:rFonts w:ascii="Consolas" w:hAnsi="Consolas"/>
+          <w:color w:val="CC7832"/>
+        </w:rPr>
+        <w:t>;</w:t>
+      </w:r>
+      <w:r>
+        <w:rPr>
+          <w:rFonts w:ascii="Consolas" w:hAnsi="Consolas"/>
+          <w:color w:val="CC7832"/>
+        </w:rPr>
+        <w:br/>
+      </w:r>
+      <w:r>
+        <w:rPr>
+          <w:rFonts w:ascii="Consolas" w:hAnsi="Consolas"/>
+          <w:color w:val="A9B7C6"/>
+        </w:rPr>
+        <w:t>}</w:t>
+      </w:r>
+    </w:p>
+    <w:p>
+      <w:pPr>
+        <w:jc w:val="both"/>
+      </w:pPr>
+    </w:p>
+    <w:p>
+      <w:pPr>
+        <w:pBdr>
+          <w:bottom w:val="single" w:sz="6" w:space="1" w:color="auto"/>
+        </w:pBdr>
+        <w:jc w:val="both"/>
+      </w:pPr>
+      <w:r>
+        <w:rPr>
+          <w:noProof/>
+        </w:rPr>
+        <w:drawing>
+          <wp:anchor distT="0" distB="0" distL="114300" distR="114300" simplePos="0" relativeHeight="251661312" behindDoc="0" locked="0" layoutInCell="1" allowOverlap="1" wp14:anchorId="57056816" wp14:editId="0F4CA158">
+            <wp:simplePos x="0" y="0"/>
+            <wp:positionH relativeFrom="margin">
+              <wp:posOffset>847725</wp:posOffset>
+            </wp:positionH>
+            <wp:positionV relativeFrom="paragraph">
+              <wp:posOffset>892810</wp:posOffset>
+            </wp:positionV>
+            <wp:extent cx="4238625" cy="1609725"/>
+            <wp:effectExtent l="0" t="0" r="9525" b="9525"/>
+            <wp:wrapTopAndBottom/>
+            <wp:docPr id="7" name="Picture 7"/>
+            <wp:cNvGraphicFramePr>
+              <a:graphicFrameLocks xmlns:a="http://schemas.openxmlformats.org/drawingml/2006/main" noChangeAspect="1"/>
+            </wp:cNvGraphicFramePr>
+            <a:graphic xmlns:a="http://schemas.openxmlformats.org/drawingml/2006/main">
+              <a:graphicData uri="http://schemas.openxmlformats.org/drawingml/2006/picture">
+                <pic:pic xmlns:pic="http://schemas.openxmlformats.org/drawingml/2006/picture">
+                  <pic:nvPicPr>
+                    <pic:cNvPr id="1" name=""/>
+                    <pic:cNvPicPr/>
+                  </pic:nvPicPr>
+                  <pic:blipFill>
+                    <a:blip r:embed="rId13">
+                      <a:extLst>
+                        <a:ext uri="{28A0092B-C50C-407E-A947-70E740481C1C}">
+                          <a14:useLocalDpi xmlns:a14="http://schemas.microsoft.com/office/drawing/2010/main" val="0"/>
+                        </a:ext>
+                      </a:extLst>
+                    </a:blip>
+                    <a:stretch>
+                      <a:fillRect/>
+                    </a:stretch>
+                  </pic:blipFill>
+                  <pic:spPr>
+                    <a:xfrm>
+                      <a:off x="0" y="0"/>
+                      <a:ext cx="4238625" cy="1609725"/>
+                    </a:xfrm>
+                    <a:prstGeom prst="rect">
+                      <a:avLst/>
+                    </a:prstGeom>
+                  </pic:spPr>
+                </pic:pic>
+              </a:graphicData>
+            </a:graphic>
+            <wp14:sizeRelH relativeFrom="page">
+              <wp14:pctWidth>0</wp14:pctWidth>
+            </wp14:sizeRelH>
+            <wp14:sizeRelV relativeFrom="page">
+              <wp14:pctHeight>0</wp14:pctHeight>
+            </wp14:sizeRelV>
+          </wp:anchor>
+        </w:drawing>
+      </w:r>
+      <w:r>
+        <w:rPr>
+          <w:noProof/>
+        </w:rPr>
+        <w:drawing>
+          <wp:anchor distT="0" distB="0" distL="114300" distR="114300" simplePos="0" relativeHeight="251662336" behindDoc="0" locked="0" layoutInCell="1" allowOverlap="1" wp14:anchorId="41F39950" wp14:editId="4B31956B">
+            <wp:simplePos x="0" y="0"/>
+            <wp:positionH relativeFrom="margin">
+              <wp:posOffset>847725</wp:posOffset>
+            </wp:positionH>
+            <wp:positionV relativeFrom="paragraph">
+              <wp:posOffset>245745</wp:posOffset>
+            </wp:positionV>
+            <wp:extent cx="4229100" cy="657225"/>
+            <wp:effectExtent l="0" t="0" r="0" b="9525"/>
+            <wp:wrapTopAndBottom/>
+            <wp:docPr id="6" name="Picture 6"/>
+            <wp:cNvGraphicFramePr>
+              <a:graphicFrameLocks xmlns:a="http://schemas.openxmlformats.org/drawingml/2006/main" noChangeAspect="1"/>
+            </wp:cNvGraphicFramePr>
+            <a:graphic xmlns:a="http://schemas.openxmlformats.org/drawingml/2006/main">
+              <a:graphicData uri="http://schemas.openxmlformats.org/drawingml/2006/picture">
+                <pic:pic xmlns:pic="http://schemas.openxmlformats.org/drawingml/2006/picture">
+                  <pic:nvPicPr>
+                    <pic:cNvPr id="1" name=""/>
+                    <pic:cNvPicPr/>
+                  </pic:nvPicPr>
+                  <pic:blipFill>
+                    <a:blip r:embed="rId14">
+                      <a:extLst>
+                        <a:ext uri="{28A0092B-C50C-407E-A947-70E740481C1C}">
+                          <a14:useLocalDpi xmlns:a14="http://schemas.microsoft.com/office/drawing/2010/main" val="0"/>
+                        </a:ext>
+                      </a:extLst>
+                    </a:blip>
+                    <a:stretch>
+                      <a:fillRect/>
+                    </a:stretch>
+                  </pic:blipFill>
+                  <pic:spPr>
+                    <a:xfrm>
+                      <a:off x="0" y="0"/>
+                      <a:ext cx="4229100" cy="657225"/>
+                    </a:xfrm>
+                    <a:prstGeom prst="rect">
+                      <a:avLst/>
+                    </a:prstGeom>
+                  </pic:spPr>
+                </pic:pic>
+              </a:graphicData>
+            </a:graphic>
+            <wp14:sizeRelH relativeFrom="page">
+              <wp14:pctWidth>0</wp14:pctWidth>
+            </wp14:sizeRelH>
+            <wp14:sizeRelV relativeFrom="page">
+              <wp14:pctHeight>0</wp14:pctHeight>
+            </wp14:sizeRelV>
+          </wp:anchor>
+        </w:drawing>
+      </w:r>
+      <w:r>
+        <w:t>The rest of the coverage was full, as seen in the following screenshots:</w:t>
+      </w:r>
+    </w:p>
+    <w:p>
+      <w:pPr>
+        <w:pBdr>
+          <w:bottom w:val="single" w:sz="6" w:space="1" w:color="auto"/>
+        </w:pBdr>
+        <w:jc w:val="both"/>
+      </w:pPr>
+    </w:p>
+    <w:p>
+      <w:pPr>
+        <w:pBdr>
+          <w:bottom w:val="single" w:sz="6" w:space="1" w:color="auto"/>
+        </w:pBdr>
+        <w:jc w:val="both"/>
+      </w:pPr>
+    </w:p>
+    <w:p>
+      <w:pPr>
+        <w:jc w:val="both"/>
+      </w:pPr>
+    </w:p>
     <w:sectPr>
-      <w:footerReference w:type="default" r:id="rId13"/>
+      <w:footerReference w:type="default" r:id="rId15"/>
       <w:pgSz w:w="12240" w:h="15840"/>
       <w:pgMar w:top="1440" w:right="1440" w:bottom="1440" w:left="1440" w:header="720" w:footer="720" w:gutter="0"/>
       <w:pgNumType w:start="1"/>
@@ -1362,7 +2071,7 @@
       <w:p>
         <w:pPr>
           <w:pStyle w:val="Footer"/>
-          <w:jc w:val="right"/>
+          <w:jc w:val="center"/>
         </w:pPr>
         <w:r>
           <w:fldChar w:fldCharType="begin"/>
@@ -1428,13 +2137,7 @@
       <w:pStyle w:val="Header"/>
     </w:pPr>
     <w:r>
-      <w:t>Assignment Part</w:t>
-    </w:r>
-    <w:r>
-      <w:t xml:space="preserve"> </w:t>
-    </w:r>
-    <w:r>
-      <w:t>1: Unit Testing</w:t>
+      <w:t>Assignment Part 1: Unit Testing</w:t>
     </w:r>
     <w:r>
       <w:tab/>
@@ -2046,6 +2749,56 @@
     <w:basedOn w:val="DefaultParagraphFont"/>
     <w:rsid w:val="00A26358"/>
   </w:style>
+  <w:style w:type="paragraph" w:styleId="HTMLPreformatted">
+    <w:name w:val="HTML Preformatted"/>
+    <w:basedOn w:val="Normal"/>
+    <w:link w:val="HTMLPreformattedChar"/>
+    <w:uiPriority w:val="99"/>
+    <w:semiHidden/>
+    <w:unhideWhenUsed/>
+    <w:rsid w:val="00BA0E87"/>
+    <w:pPr>
+      <w:tabs>
+        <w:tab w:val="left" w:pos="916"/>
+        <w:tab w:val="left" w:pos="1832"/>
+        <w:tab w:val="left" w:pos="2748"/>
+        <w:tab w:val="left" w:pos="3664"/>
+        <w:tab w:val="left" w:pos="4580"/>
+        <w:tab w:val="left" w:pos="5496"/>
+        <w:tab w:val="left" w:pos="6412"/>
+        <w:tab w:val="left" w:pos="7328"/>
+        <w:tab w:val="left" w:pos="8244"/>
+        <w:tab w:val="left" w:pos="9160"/>
+        <w:tab w:val="left" w:pos="10076"/>
+        <w:tab w:val="left" w:pos="10992"/>
+        <w:tab w:val="left" w:pos="11908"/>
+        <w:tab w:val="left" w:pos="12824"/>
+        <w:tab w:val="left" w:pos="13740"/>
+        <w:tab w:val="left" w:pos="14656"/>
+      </w:tabs>
+      <w:spacing w:after="0" w:line="240" w:lineRule="auto"/>
+    </w:pPr>
+    <w:rPr>
+      <w:rFonts w:ascii="Courier New" w:eastAsia="Times New Roman" w:hAnsi="Courier New" w:cs="Courier New"/>
+      <w:sz w:val="20"/>
+      <w:szCs w:val="20"/>
+      <w:lang w:eastAsia="en-GB"/>
+    </w:rPr>
+  </w:style>
+  <w:style w:type="character" w:customStyle="1" w:styleId="HTMLPreformattedChar">
+    <w:name w:val="HTML Preformatted Char"/>
+    <w:basedOn w:val="DefaultParagraphFont"/>
+    <w:link w:val="HTMLPreformatted"/>
+    <w:uiPriority w:val="99"/>
+    <w:semiHidden/>
+    <w:rsid w:val="00BA0E87"/>
+    <w:rPr>
+      <w:rFonts w:ascii="Courier New" w:eastAsia="Times New Roman" w:hAnsi="Courier New" w:cs="Courier New"/>
+      <w:sz w:val="20"/>
+      <w:szCs w:val="20"/>
+      <w:lang w:eastAsia="en-GB"/>
+    </w:rPr>
+  </w:style>
 </w:styles>
 </file>
 
@@ -2349,7 +3102,7 @@
 </file>
 
 <file path=customXml/itemProps1.xml><?xml version="1.0" encoding="utf-8"?>
-<ds:datastoreItem xmlns:ds="http://schemas.openxmlformats.org/officeDocument/2006/customXml" ds:itemID="{51CDAC22-12D4-415B-A1B2-C2F49A793076}">
+<ds:datastoreItem xmlns:ds="http://schemas.openxmlformats.org/officeDocument/2006/customXml" ds:itemID="{473D86BB-77E3-44E9-9D84-EA7776C1538E}">
   <ds:schemaRefs>
     <ds:schemaRef ds:uri="http://schemas.openxmlformats.org/officeDocument/2006/bibliography"/>
   </ds:schemaRefs>

</xml_diff>